<commit_message>
Add IR maturity assessment tools
</commit_message>
<xml_diff>
--- a/Incidient Resoonse/資訊安全事件應變-6個步驟以及實現這些步驟的團隊和工具.docx
+++ b/Incidient Resoonse/資訊安全事件應變-6個步驟以及實現這些步驟的團隊和工具.docx
@@ -503,7 +503,7 @@
         <w:ind w:firstLineChars="174" w:firstLine="390"/>
         <w:jc w:val="both"/>
         <w:rPr>
-          <w:rFonts w:ascii="微軟正黑體" w:eastAsia="微軟正黑體" w:hAnsi="微軟正黑體" w:cs="Times New Roman" w:hint="eastAsia"/>
+          <w:rFonts w:ascii="微軟正黑體" w:eastAsia="微軟正黑體" w:hAnsi="微軟正黑體" w:cs="Times New Roman"/>
           <w:color w:val="313131"/>
           <w:spacing w:val="2"/>
           <w:sz w:val="22"/>
@@ -998,25 +998,7 @@
             <w:spacing w:val="2"/>
             <w:sz w:val="22"/>
           </w:rPr>
-          <w:t>事件應</w:t>
-        </w:r>
-        <w:r>
-          <w:rPr>
-            <w:rStyle w:val="a4"/>
-            <w:rFonts w:ascii="微軟正黑體" w:eastAsia="微軟正黑體" w:hAnsi="微軟正黑體" w:cs="Times New Roman" w:hint="eastAsia"/>
-            <w:spacing w:val="2"/>
-            <w:sz w:val="22"/>
-          </w:rPr>
-          <w:t>變</w:t>
-        </w:r>
-        <w:r>
-          <w:rPr>
-            <w:rStyle w:val="a4"/>
-            <w:rFonts w:ascii="微軟正黑體" w:eastAsia="微軟正黑體" w:hAnsi="微軟正黑體" w:cs="Times New Roman" w:hint="eastAsia"/>
-            <w:spacing w:val="2"/>
-            <w:sz w:val="22"/>
-          </w:rPr>
-          <w:t>工具和技術</w:t>
+          <w:t>事件應變工具和技術</w:t>
         </w:r>
       </w:hyperlink>
     </w:p>
@@ -1995,6 +1977,7 @@
           <w:sz w:val="22"/>
           <w:szCs w:val="22"/>
         </w:rPr>
+        <w:lastRenderedPageBreak/>
         <w:t>網路釣魚與社會工程</w:t>
       </w:r>
       <w:r>
@@ -3925,6 +3908,7 @@
           <w:sz w:val="24"/>
           <w:szCs w:val="24"/>
         </w:rPr>
+        <w:lastRenderedPageBreak/>
         <w:t>事件應</w:t>
       </w:r>
       <w:r>
@@ -6077,6 +6061,7 @@
           <w:sz w:val="22"/>
           <w:szCs w:val="22"/>
         </w:rPr>
+        <w:lastRenderedPageBreak/>
         <w:t>3. 遏制</w:t>
       </w:r>
       <w:r>
@@ -8145,6 +8130,7 @@
           <w:sz w:val="22"/>
           <w:szCs w:val="22"/>
         </w:rPr>
+        <w:lastRenderedPageBreak/>
         <w:t>6. 經驗教訓</w:t>
       </w:r>
       <w:r>
@@ -8360,7 +8346,7 @@
         <w:ind w:firstLineChars="126" w:firstLine="282"/>
         <w:jc w:val="both"/>
         <w:rPr>
-          <w:rFonts w:ascii="微軟正黑體" w:eastAsia="微軟正黑體" w:hAnsi="微軟正黑體" w:cs="Times New Roman" w:hint="eastAsia"/>
+          <w:rFonts w:ascii="微軟正黑體" w:eastAsia="微軟正黑體" w:hAnsi="微軟正黑體" w:cs="Times New Roman"/>
           <w:color w:val="313131"/>
           <w:spacing w:val="2"/>
           <w:sz w:val="22"/>
@@ -9580,7 +9566,18 @@
           <w:sz w:val="22"/>
           <w:szCs w:val="22"/>
         </w:rPr>
-        <w:t>。它們根據預先定義的規則和嚴重性等級產生警報，使安全團隊能夠更有效地確定事件的優先順序並回應事件</w:t>
+        <w:t>。它們根據預先定義的</w:t>
+      </w:r>
+      <w:r>
+        <w:rPr>
+          <w:rFonts w:ascii="微軟正黑體" w:eastAsia="微軟正黑體" w:hAnsi="微軟正黑體" w:cs="Times New Roman"/>
+          <w:color w:val="313131"/>
+          <w:spacing w:val="2"/>
+          <w:sz w:val="22"/>
+          <w:szCs w:val="22"/>
+        </w:rPr>
+        <w:lastRenderedPageBreak/>
+        <w:t>規則和嚴重性等級產生警報，使安全團隊能夠更有效地確定事件的優先順序並回應事件</w:t>
       </w:r>
       <w:r>
         <w:rPr>
@@ -9896,7 +9893,7 @@
         <w:spacing w:line="0" w:lineRule="atLeast"/>
         <w:jc w:val="both"/>
         <w:rPr>
-          <w:rFonts w:ascii="微軟正黑體" w:eastAsia="微軟正黑體" w:hAnsi="微軟正黑體" w:cs="Times New Roman" w:hint="eastAsia"/>
+          <w:rFonts w:ascii="微軟正黑體" w:eastAsia="微軟正黑體" w:hAnsi="微軟正黑體" w:cs="Times New Roman"/>
           <w:b/>
           <w:bCs/>
           <w:color w:val="313131"/>
@@ -10584,6 +10581,7 @@
           <w:spacing w:val="2"/>
           <w:sz w:val="22"/>
         </w:rPr>
+        <w:lastRenderedPageBreak/>
         <w:t>過度</w:t>
       </w:r>
       <w:r>
@@ -10785,7 +10783,6 @@
           <w:sz w:val="22"/>
           <w:szCs w:val="22"/>
         </w:rPr>
-        <w:lastRenderedPageBreak/>
         <w:t>2. 使用集中式方法</w:t>
       </w:r>
     </w:p>
@@ -11639,51 +11636,6 @@
         </w:rPr>
         <w:t>。</w:t>
       </w:r>
-    </w:p>
-    <w:p>
-      <w:pPr>
-        <w:jc w:val="both"/>
-      </w:pPr>
-    </w:p>
-    <w:p>
-      <w:pPr>
-        <w:jc w:val="both"/>
-      </w:pPr>
-    </w:p>
-    <w:p>
-      <w:pPr>
-        <w:jc w:val="both"/>
-      </w:pPr>
-    </w:p>
-    <w:p>
-      <w:pPr>
-        <w:jc w:val="both"/>
-      </w:pPr>
-    </w:p>
-    <w:p>
-      <w:pPr>
-        <w:jc w:val="both"/>
-      </w:pPr>
-    </w:p>
-    <w:p>
-      <w:pPr>
-        <w:jc w:val="both"/>
-      </w:pPr>
-    </w:p>
-    <w:p>
-      <w:pPr>
-        <w:jc w:val="both"/>
-      </w:pPr>
-    </w:p>
-    <w:p>
-      <w:pPr>
-        <w:jc w:val="both"/>
-      </w:pPr>
-    </w:p>
-    <w:p>
-      <w:pPr>
-        <w:jc w:val="both"/>
-      </w:pPr>
     </w:p>
     <w:sectPr>
       <w:footerReference w:type="default" r:id="rId7"/>
@@ -11731,7 +11683,6 @@
         <w:docPartUnique/>
       </w:docPartObj>
     </w:sdtPr>
-    <w:sdtEndPr/>
     <w:sdtContent>
       <w:p>
         <w:pPr>

</xml_diff>